<commit_message>
Lesson 03_28 added - Driving Schools List filter
</commit_message>
<xml_diff>
--- a/שיעור 23 - JSON and Filters/תרגילי בית של השיעור 12.docx
+++ b/שיעור 23 - JSON and Filters/תרגילי בית של השיעור 12.docx
@@ -109,21 +109,20 @@
     <w:p>
       <w:pPr>
         <w:rPr>
+          <w:b/>
+          <w:bCs/>
+          <w:u w:val="single"/>
+          <w:rtl/>
+        </w:rPr>
+      </w:pPr>
+      <w:r>
+        <w:rPr>
           <w:rFonts w:hint="cs"/>
           <w:b/>
           <w:bCs/>
           <w:u w:val="single"/>
           <w:rtl/>
         </w:rPr>
-      </w:pPr>
-      <w:r>
-        <w:rPr>
-          <w:rFonts w:hint="cs"/>
-          <w:b/>
-          <w:bCs/>
-          <w:u w:val="single"/>
-          <w:rtl/>
-        </w:rPr>
         <w:t>תרגילים</w:t>
       </w:r>
     </w:p>
@@ -497,8 +496,22 @@
     </w:p>
     <w:p>
       <w:pPr>
-        <w:rPr>
-          <w:rFonts w:hint="cs"/>
+        <w:bidi w:val="0"/>
+        <w:rPr>
+          <w:u w:val="single"/>
+          <w:rtl/>
+        </w:rPr>
+      </w:pPr>
+      <w:r>
+        <w:rPr>
+          <w:u w:val="single"/>
+        </w:rPr>
+        <w:t>https://github.com/igyukun/Fullstack---Ashkelon-2022--Elta-/tree/master/%D7%A9%D7%99%D7%A2%D7%95%D7%A8%2023%20-%20JSON%20and%20Filters</w:t>
+      </w:r>
+    </w:p>
+    <w:p>
+      <w:pPr>
+        <w:rPr>
           <w:rtl/>
         </w:rPr>
       </w:pPr>
@@ -2640,6 +2653,7 @@
           <w:szCs w:val="21"/>
           <w14:ligatures w14:val="none"/>
         </w:rPr>
+        <w:lastRenderedPageBreak/>
         <w:t xml:space="preserve">            </w:t>
       </w:r>
       <w:r>
@@ -2802,7 +2816,6 @@
           <w:szCs w:val="21"/>
           <w14:ligatures w14:val="none"/>
         </w:rPr>
-        <w:lastRenderedPageBreak/>
         <w:t xml:space="preserve">                </w:t>
       </w:r>
       <w:r>
@@ -5811,104 +5824,104 @@
           <w:szCs w:val="21"/>
           <w14:ligatures w14:val="none"/>
         </w:rPr>
-        <w:t xml:space="preserve">        </w:t>
-      </w:r>
-      <w:proofErr w:type="spellStart"/>
-      <w:r>
-        <w:rPr>
-          <w:rFonts w:ascii="Consolas" w:eastAsia="Times New Roman" w:hAnsi="Consolas" w:cs="Times New Roman"/>
-          <w:color w:val="4FC1FF"/>
-          <w:kern w:val="0"/>
-          <w:sz w:val="21"/>
-          <w:szCs w:val="21"/>
-          <w14:ligatures w14:val="none"/>
-        </w:rPr>
-        <w:t>mainUserDiv</w:t>
-      </w:r>
-      <w:r>
-        <w:rPr>
-          <w:rFonts w:ascii="Consolas" w:eastAsia="Times New Roman" w:hAnsi="Consolas" w:cs="Times New Roman"/>
-          <w:color w:val="D4D4D4"/>
-          <w:kern w:val="0"/>
-          <w:sz w:val="21"/>
-          <w:szCs w:val="21"/>
-          <w14:ligatures w14:val="none"/>
-        </w:rPr>
-        <w:t>.</w:t>
-      </w:r>
-      <w:r>
-        <w:rPr>
-          <w:rFonts w:ascii="Consolas" w:eastAsia="Times New Roman" w:hAnsi="Consolas" w:cs="Times New Roman"/>
-          <w:color w:val="9CDCFE"/>
-          <w:kern w:val="0"/>
-          <w:sz w:val="21"/>
-          <w:szCs w:val="21"/>
-          <w14:ligatures w14:val="none"/>
-        </w:rPr>
-        <w:t>className</w:t>
-      </w:r>
-      <w:proofErr w:type="spellEnd"/>
-      <w:r>
-        <w:rPr>
-          <w:rFonts w:ascii="Consolas" w:eastAsia="Times New Roman" w:hAnsi="Consolas" w:cs="Times New Roman"/>
-          <w:color w:val="D4D4D4"/>
-          <w:kern w:val="0"/>
-          <w:sz w:val="21"/>
-          <w:szCs w:val="21"/>
-          <w14:ligatures w14:val="none"/>
-        </w:rPr>
-        <w:t xml:space="preserve"> = </w:t>
-      </w:r>
-      <w:r>
-        <w:rPr>
-          <w:rFonts w:ascii="Consolas" w:eastAsia="Times New Roman" w:hAnsi="Consolas" w:cs="Times New Roman"/>
-          <w:color w:val="CE9178"/>
-          <w:kern w:val="0"/>
-          <w:sz w:val="21"/>
-          <w:szCs w:val="21"/>
-          <w14:ligatures w14:val="none"/>
-        </w:rPr>
-        <w:t>'d-block p-3'</w:t>
-      </w:r>
-      <w:r>
-        <w:rPr>
-          <w:rFonts w:ascii="Consolas" w:eastAsia="Times New Roman" w:hAnsi="Consolas" w:cs="Times New Roman"/>
-          <w:color w:val="D4D4D4"/>
-          <w:kern w:val="0"/>
-          <w:sz w:val="21"/>
-          <w:szCs w:val="21"/>
-          <w14:ligatures w14:val="none"/>
-        </w:rPr>
-        <w:t>;</w:t>
-      </w:r>
-    </w:p>
-    <w:p>
-      <w:pPr>
-        <w:shd w:val="clear" w:color="auto" w:fill="1E1E1E"/>
-        <w:bidi w:val="0"/>
-        <w:spacing w:after="0" w:line="285" w:lineRule="atLeast"/>
-        <w:rPr>
-          <w:rFonts w:ascii="Consolas" w:eastAsia="Times New Roman" w:hAnsi="Consolas" w:cs="Times New Roman"/>
-          <w:color w:val="D4D4D4"/>
-          <w:kern w:val="0"/>
-          <w:sz w:val="21"/>
-          <w:szCs w:val="21"/>
-          <w14:ligatures w14:val="none"/>
-        </w:rPr>
-      </w:pPr>
-      <w:r>
-        <w:rPr>
-          <w:rFonts w:ascii="Consolas" w:eastAsia="Times New Roman" w:hAnsi="Consolas" w:cs="Times New Roman"/>
-          <w:color w:val="D4D4D4"/>
-          <w:kern w:val="0"/>
-          <w:sz w:val="21"/>
-          <w:szCs w:val="21"/>
-          <w14:ligatures w14:val="none"/>
-        </w:rPr>
         <w:lastRenderedPageBreak/>
         <w:t xml:space="preserve">        </w:t>
       </w:r>
       <w:proofErr w:type="spellStart"/>
+      <w:r>
+        <w:rPr>
+          <w:rFonts w:ascii="Consolas" w:eastAsia="Times New Roman" w:hAnsi="Consolas" w:cs="Times New Roman"/>
+          <w:color w:val="4FC1FF"/>
+          <w:kern w:val="0"/>
+          <w:sz w:val="21"/>
+          <w:szCs w:val="21"/>
+          <w14:ligatures w14:val="none"/>
+        </w:rPr>
+        <w:t>mainUserDiv</w:t>
+      </w:r>
+      <w:r>
+        <w:rPr>
+          <w:rFonts w:ascii="Consolas" w:eastAsia="Times New Roman" w:hAnsi="Consolas" w:cs="Times New Roman"/>
+          <w:color w:val="D4D4D4"/>
+          <w:kern w:val="0"/>
+          <w:sz w:val="21"/>
+          <w:szCs w:val="21"/>
+          <w14:ligatures w14:val="none"/>
+        </w:rPr>
+        <w:t>.</w:t>
+      </w:r>
+      <w:r>
+        <w:rPr>
+          <w:rFonts w:ascii="Consolas" w:eastAsia="Times New Roman" w:hAnsi="Consolas" w:cs="Times New Roman"/>
+          <w:color w:val="9CDCFE"/>
+          <w:kern w:val="0"/>
+          <w:sz w:val="21"/>
+          <w:szCs w:val="21"/>
+          <w14:ligatures w14:val="none"/>
+        </w:rPr>
+        <w:t>className</w:t>
+      </w:r>
+      <w:proofErr w:type="spellEnd"/>
+      <w:r>
+        <w:rPr>
+          <w:rFonts w:ascii="Consolas" w:eastAsia="Times New Roman" w:hAnsi="Consolas" w:cs="Times New Roman"/>
+          <w:color w:val="D4D4D4"/>
+          <w:kern w:val="0"/>
+          <w:sz w:val="21"/>
+          <w:szCs w:val="21"/>
+          <w14:ligatures w14:val="none"/>
+        </w:rPr>
+        <w:t xml:space="preserve"> = </w:t>
+      </w:r>
+      <w:r>
+        <w:rPr>
+          <w:rFonts w:ascii="Consolas" w:eastAsia="Times New Roman" w:hAnsi="Consolas" w:cs="Times New Roman"/>
+          <w:color w:val="CE9178"/>
+          <w:kern w:val="0"/>
+          <w:sz w:val="21"/>
+          <w:szCs w:val="21"/>
+          <w14:ligatures w14:val="none"/>
+        </w:rPr>
+        <w:t>'d-block p-3'</w:t>
+      </w:r>
+      <w:r>
+        <w:rPr>
+          <w:rFonts w:ascii="Consolas" w:eastAsia="Times New Roman" w:hAnsi="Consolas" w:cs="Times New Roman"/>
+          <w:color w:val="D4D4D4"/>
+          <w:kern w:val="0"/>
+          <w:sz w:val="21"/>
+          <w:szCs w:val="21"/>
+          <w14:ligatures w14:val="none"/>
+        </w:rPr>
+        <w:t>;</w:t>
+      </w:r>
+    </w:p>
+    <w:p>
+      <w:pPr>
+        <w:shd w:val="clear" w:color="auto" w:fill="1E1E1E"/>
+        <w:bidi w:val="0"/>
+        <w:spacing w:after="0" w:line="285" w:lineRule="atLeast"/>
+        <w:rPr>
+          <w:rFonts w:ascii="Consolas" w:eastAsia="Times New Roman" w:hAnsi="Consolas" w:cs="Times New Roman"/>
+          <w:color w:val="D4D4D4"/>
+          <w:kern w:val="0"/>
+          <w:sz w:val="21"/>
+          <w:szCs w:val="21"/>
+          <w14:ligatures w14:val="none"/>
+        </w:rPr>
+      </w:pPr>
+      <w:r>
+        <w:rPr>
+          <w:rFonts w:ascii="Consolas" w:eastAsia="Times New Roman" w:hAnsi="Consolas" w:cs="Times New Roman"/>
+          <w:color w:val="D4D4D4"/>
+          <w:kern w:val="0"/>
+          <w:sz w:val="21"/>
+          <w:szCs w:val="21"/>
+          <w14:ligatures w14:val="none"/>
+        </w:rPr>
+        <w:t xml:space="preserve">        </w:t>
+      </w:r>
+      <w:proofErr w:type="spellStart"/>
       <w:proofErr w:type="gramStart"/>
       <w:r>
         <w:rPr>
@@ -9375,104 +9388,104 @@
           <w:szCs w:val="21"/>
           <w14:ligatures w14:val="none"/>
         </w:rPr>
-        <w:t xml:space="preserve">        </w:t>
-      </w:r>
-      <w:proofErr w:type="spellStart"/>
-      <w:r>
-        <w:rPr>
-          <w:rFonts w:ascii="Consolas" w:eastAsia="Times New Roman" w:hAnsi="Consolas" w:cs="Times New Roman"/>
-          <w:color w:val="4FC1FF"/>
-          <w:kern w:val="0"/>
-          <w:sz w:val="21"/>
-          <w:szCs w:val="21"/>
-          <w14:ligatures w14:val="none"/>
-        </w:rPr>
-        <w:t>mainUserDiv</w:t>
-      </w:r>
-      <w:r>
-        <w:rPr>
-          <w:rFonts w:ascii="Consolas" w:eastAsia="Times New Roman" w:hAnsi="Consolas" w:cs="Times New Roman"/>
-          <w:color w:val="D4D4D4"/>
-          <w:kern w:val="0"/>
-          <w:sz w:val="21"/>
-          <w:szCs w:val="21"/>
-          <w14:ligatures w14:val="none"/>
-        </w:rPr>
-        <w:t>.</w:t>
-      </w:r>
-      <w:r>
-        <w:rPr>
-          <w:rFonts w:ascii="Consolas" w:eastAsia="Times New Roman" w:hAnsi="Consolas" w:cs="Times New Roman"/>
-          <w:color w:val="9CDCFE"/>
-          <w:kern w:val="0"/>
-          <w:sz w:val="21"/>
-          <w:szCs w:val="21"/>
-          <w14:ligatures w14:val="none"/>
-        </w:rPr>
-        <w:t>className</w:t>
-      </w:r>
-      <w:proofErr w:type="spellEnd"/>
-      <w:r>
-        <w:rPr>
-          <w:rFonts w:ascii="Consolas" w:eastAsia="Times New Roman" w:hAnsi="Consolas" w:cs="Times New Roman"/>
-          <w:color w:val="D4D4D4"/>
-          <w:kern w:val="0"/>
-          <w:sz w:val="21"/>
-          <w:szCs w:val="21"/>
-          <w14:ligatures w14:val="none"/>
-        </w:rPr>
-        <w:t xml:space="preserve"> = </w:t>
-      </w:r>
-      <w:r>
-        <w:rPr>
-          <w:rFonts w:ascii="Consolas" w:eastAsia="Times New Roman" w:hAnsi="Consolas" w:cs="Times New Roman"/>
-          <w:color w:val="CE9178"/>
-          <w:kern w:val="0"/>
-          <w:sz w:val="21"/>
-          <w:szCs w:val="21"/>
-          <w14:ligatures w14:val="none"/>
-        </w:rPr>
-        <w:t>'d-none'</w:t>
-      </w:r>
-      <w:r>
-        <w:rPr>
-          <w:rFonts w:ascii="Consolas" w:eastAsia="Times New Roman" w:hAnsi="Consolas" w:cs="Times New Roman"/>
-          <w:color w:val="D4D4D4"/>
-          <w:kern w:val="0"/>
-          <w:sz w:val="21"/>
-          <w:szCs w:val="21"/>
-          <w14:ligatures w14:val="none"/>
-        </w:rPr>
-        <w:t>;</w:t>
-      </w:r>
-    </w:p>
-    <w:p>
-      <w:pPr>
-        <w:shd w:val="clear" w:color="auto" w:fill="1E1E1E"/>
-        <w:bidi w:val="0"/>
-        <w:spacing w:after="0" w:line="285" w:lineRule="atLeast"/>
-        <w:rPr>
-          <w:rFonts w:ascii="Consolas" w:eastAsia="Times New Roman" w:hAnsi="Consolas" w:cs="Times New Roman"/>
-          <w:color w:val="D4D4D4"/>
-          <w:kern w:val="0"/>
-          <w:sz w:val="21"/>
-          <w:szCs w:val="21"/>
-          <w14:ligatures w14:val="none"/>
-        </w:rPr>
-      </w:pPr>
-      <w:r>
-        <w:rPr>
-          <w:rFonts w:ascii="Consolas" w:eastAsia="Times New Roman" w:hAnsi="Consolas" w:cs="Times New Roman"/>
-          <w:color w:val="D4D4D4"/>
-          <w:kern w:val="0"/>
-          <w:sz w:val="21"/>
-          <w:szCs w:val="21"/>
-          <w14:ligatures w14:val="none"/>
-        </w:rPr>
         <w:lastRenderedPageBreak/>
         <w:t xml:space="preserve">        </w:t>
       </w:r>
       <w:proofErr w:type="spellStart"/>
+      <w:r>
+        <w:rPr>
+          <w:rFonts w:ascii="Consolas" w:eastAsia="Times New Roman" w:hAnsi="Consolas" w:cs="Times New Roman"/>
+          <w:color w:val="4FC1FF"/>
+          <w:kern w:val="0"/>
+          <w:sz w:val="21"/>
+          <w:szCs w:val="21"/>
+          <w14:ligatures w14:val="none"/>
+        </w:rPr>
+        <w:t>mainUserDiv</w:t>
+      </w:r>
+      <w:r>
+        <w:rPr>
+          <w:rFonts w:ascii="Consolas" w:eastAsia="Times New Roman" w:hAnsi="Consolas" w:cs="Times New Roman"/>
+          <w:color w:val="D4D4D4"/>
+          <w:kern w:val="0"/>
+          <w:sz w:val="21"/>
+          <w:szCs w:val="21"/>
+          <w14:ligatures w14:val="none"/>
+        </w:rPr>
+        <w:t>.</w:t>
+      </w:r>
+      <w:r>
+        <w:rPr>
+          <w:rFonts w:ascii="Consolas" w:eastAsia="Times New Roman" w:hAnsi="Consolas" w:cs="Times New Roman"/>
+          <w:color w:val="9CDCFE"/>
+          <w:kern w:val="0"/>
+          <w:sz w:val="21"/>
+          <w:szCs w:val="21"/>
+          <w14:ligatures w14:val="none"/>
+        </w:rPr>
+        <w:t>className</w:t>
+      </w:r>
+      <w:proofErr w:type="spellEnd"/>
+      <w:r>
+        <w:rPr>
+          <w:rFonts w:ascii="Consolas" w:eastAsia="Times New Roman" w:hAnsi="Consolas" w:cs="Times New Roman"/>
+          <w:color w:val="D4D4D4"/>
+          <w:kern w:val="0"/>
+          <w:sz w:val="21"/>
+          <w:szCs w:val="21"/>
+          <w14:ligatures w14:val="none"/>
+        </w:rPr>
+        <w:t xml:space="preserve"> = </w:t>
+      </w:r>
+      <w:r>
+        <w:rPr>
+          <w:rFonts w:ascii="Consolas" w:eastAsia="Times New Roman" w:hAnsi="Consolas" w:cs="Times New Roman"/>
+          <w:color w:val="CE9178"/>
+          <w:kern w:val="0"/>
+          <w:sz w:val="21"/>
+          <w:szCs w:val="21"/>
+          <w14:ligatures w14:val="none"/>
+        </w:rPr>
+        <w:t>'d-none'</w:t>
+      </w:r>
+      <w:r>
+        <w:rPr>
+          <w:rFonts w:ascii="Consolas" w:eastAsia="Times New Roman" w:hAnsi="Consolas" w:cs="Times New Roman"/>
+          <w:color w:val="D4D4D4"/>
+          <w:kern w:val="0"/>
+          <w:sz w:val="21"/>
+          <w:szCs w:val="21"/>
+          <w14:ligatures w14:val="none"/>
+        </w:rPr>
+        <w:t>;</w:t>
+      </w:r>
+    </w:p>
+    <w:p>
+      <w:pPr>
+        <w:shd w:val="clear" w:color="auto" w:fill="1E1E1E"/>
+        <w:bidi w:val="0"/>
+        <w:spacing w:after="0" w:line="285" w:lineRule="atLeast"/>
+        <w:rPr>
+          <w:rFonts w:ascii="Consolas" w:eastAsia="Times New Roman" w:hAnsi="Consolas" w:cs="Times New Roman"/>
+          <w:color w:val="D4D4D4"/>
+          <w:kern w:val="0"/>
+          <w:sz w:val="21"/>
+          <w:szCs w:val="21"/>
+          <w14:ligatures w14:val="none"/>
+        </w:rPr>
+      </w:pPr>
+      <w:r>
+        <w:rPr>
+          <w:rFonts w:ascii="Consolas" w:eastAsia="Times New Roman" w:hAnsi="Consolas" w:cs="Times New Roman"/>
+          <w:color w:val="D4D4D4"/>
+          <w:kern w:val="0"/>
+          <w:sz w:val="21"/>
+          <w:szCs w:val="21"/>
+          <w14:ligatures w14:val="none"/>
+        </w:rPr>
+        <w:t xml:space="preserve">        </w:t>
+      </w:r>
+      <w:proofErr w:type="spellStart"/>
       <w:proofErr w:type="gramStart"/>
       <w:r>
         <w:rPr>
@@ -13202,6 +13215,7 @@
           <w:szCs w:val="21"/>
           <w14:ligatures w14:val="none"/>
         </w:rPr>
+        <w:lastRenderedPageBreak/>
         <w:t xml:space="preserve">                </w:t>
       </w:r>
       <w:r>
@@ -13316,7 +13330,6 @@
           <w:szCs w:val="21"/>
           <w14:ligatures w14:val="none"/>
         </w:rPr>
-        <w:lastRenderedPageBreak/>
         <w:t xml:space="preserve">                    </w:t>
       </w:r>
       <w:proofErr w:type="spellStart"/>
@@ -13497,18 +13510,17 @@
     </w:p>
     <w:p>
       <w:pPr>
+        <w:rPr>
+          <w:u w:val="single"/>
+          <w:rtl/>
+        </w:rPr>
+      </w:pPr>
+      <w:r>
         <w:rPr>
           <w:rFonts w:hint="cs"/>
           <w:u w:val="single"/>
           <w:rtl/>
         </w:rPr>
-      </w:pPr>
-      <w:r>
-        <w:rPr>
-          <w:rFonts w:hint="cs"/>
-          <w:u w:val="single"/>
-          <w:rtl/>
-        </w:rPr>
         <w:t>התוצאה בדפדפן:</w:t>
       </w:r>
     </w:p>
@@ -13518,6 +13530,9 @@
         <w:jc w:val="center"/>
       </w:pPr>
       <w:r>
+        <w:rPr>
+          <w:noProof/>
+        </w:rPr>
         <w:drawing>
           <wp:inline distT="0" distB="0" distL="0" distR="0" wp14:anchorId="3210EB04" wp14:editId="594CAE2E">
             <wp:extent cx="5486400" cy="3509645"/>
@@ -13567,6 +13582,9 @@
         <w:jc w:val="center"/>
       </w:pPr>
       <w:r>
+        <w:rPr>
+          <w:noProof/>
+        </w:rPr>
         <w:drawing>
           <wp:inline distT="0" distB="0" distL="0" distR="0" wp14:anchorId="0550046E" wp14:editId="62C799C0">
             <wp:extent cx="4532244" cy="2558829"/>

</xml_diff>